<commit_message>
Added sound to the game and a victory message
Biggest DLC update
</commit_message>
<xml_diff>
--- a/Documents/DangerTime’s Game Description and Build Information.docx
+++ b/Documents/DangerTime’s Game Description and Build Information.docx
@@ -27,15 +27,7 @@
       </w:r>
       <w:proofErr w:type="spellEnd"/>
       <w:r>
-        <w:t xml:space="preserve"> falls into the category of a single player dungeon crawler. A game player will have a base health of 100 and will move from encounter to encounter (or from room to room) facing “monsters” of varying difficulty (varying amounts of </w:t>
-      </w:r>
-      <w:bookmarkStart w:id="0" w:name="_GoBack"/>
-      <w:bookmarkEnd w:id="0"/>
-      <w:r>
-        <w:t>health). The po</w:t>
-      </w:r>
-      <w:r>
-        <w:t>int of this game is defeat the most amount of monsters in one game session.</w:t>
+        <w:t xml:space="preserve"> falls into the category of a single player dungeon crawler. A game player will have a base health of 100 and will move from encounter to encounter (or from room to room) facing “monsters” of varying difficulty (varying amounts of health). The point of this game is defeat the most amount of monsters in one game session.</w:t>
       </w:r>
     </w:p>
     <w:p/>
@@ -176,6 +168,54 @@
         </w:numPr>
       </w:pPr>
       <w:r>
+        <w:t xml:space="preserve">In Eclipse, go to: </w:t>
+      </w:r>
+      <w:r>
+        <w:t>Windows -&gt; Preferences -&gt; Java -&gt; Compiler -&gt; Errors/Warnings Project -&gt; Properties -&gt; Java Compiler -&gt; Errors/Warnings</w:t>
+      </w:r>
+    </w:p>
+    <w:p>
+      <w:pPr>
+        <w:numPr>
+          <w:ilvl w:val="0"/>
+          <w:numId w:val="3"/>
+        </w:numPr>
+      </w:pPr>
+      <w:r>
+        <w:t xml:space="preserve">Expand </w:t>
+      </w:r>
+      <w:r>
+        <w:t>“Deprecated and restricted API</w:t>
+      </w:r>
+      <w:r>
+        <w:t>” and change “</w:t>
+      </w:r>
+      <w:r>
+        <w:t>Forbidden refere</w:t>
+      </w:r>
+      <w:r>
+        <w:t>nce (access rules)” option to “Info”.</w:t>
+      </w:r>
+    </w:p>
+    <w:p>
+      <w:pPr>
+        <w:numPr>
+          <w:ilvl w:val="0"/>
+          <w:numId w:val="3"/>
+        </w:numPr>
+      </w:pPr>
+      <w:r>
+        <w:t>Hit “Apply” and then hit “OK”.</w:t>
+      </w:r>
+    </w:p>
+    <w:p>
+      <w:pPr>
+        <w:numPr>
+          <w:ilvl w:val="0"/>
+          <w:numId w:val="3"/>
+        </w:numPr>
+      </w:pPr>
+      <w:r>
         <w:t xml:space="preserve">Open Main.java and hit the run button or use the toolbar to go to Run -&gt; Run. </w:t>
       </w:r>
     </w:p>
@@ -220,10 +260,7 @@
         <w:contextualSpacing/>
       </w:pPr>
       <w:r>
-        <w:t xml:space="preserve">Rolling two of the same number on these dice would allow the game user to deal double damage (a roll </w:t>
-      </w:r>
-      <w:r>
-        <w:t>of two 3’s would yield 12 damage) (Not yet implemented.)</w:t>
+        <w:t>Rolling two of the same number on these dice would allow the game user to deal double damage (a roll of two 3’s would yield 12 damage) (Not yet implemented.)</w:t>
       </w:r>
     </w:p>
     <w:p>
@@ -262,10 +299,7 @@
         <w:contextualSpacing/>
       </w:pPr>
       <w:r>
-        <w:t xml:space="preserve">Has a chance </w:t>
-      </w:r>
-      <w:r>
-        <w:t>to flee the battle. A dice (with faces 0-100) is rolled to determine whether or not the player may successfully leave the battle. The player is able to flee that battle when they roll above a 40.</w:t>
+        <w:t>Has a chance to flee the battle. A dice (with faces 0-100) is rolled to determine whether or not the player may successfully leave the battle. The player is able to flee that battle when they roll above a 40.</w:t>
       </w:r>
     </w:p>
     <w:p>
@@ -278,10 +312,7 @@
         <w:contextualSpacing/>
       </w:pPr>
       <w:r>
-        <w:t>Defeating or fleeing from an enemy player will move the game</w:t>
-      </w:r>
-      <w:r>
-        <w:t xml:space="preserve"> player to a new room.</w:t>
+        <w:t>Defeating or fleeing from an enemy player will move the game player to a new room.</w:t>
       </w:r>
     </w:p>
     <w:p>
@@ -328,20 +359,14 @@
         <w:contextualSpacing/>
       </w:pPr>
       <w:r>
-        <w:t>Has the chance to f</w:t>
-      </w:r>
-      <w:r>
-        <w:t xml:space="preserve">lee the battle. A dice (with faces 0-20) is rolled to determine this at the </w:t>
-      </w:r>
-      <w:r>
-        <w:t xml:space="preserve">monster’s first </w:t>
-      </w:r>
-      <w:r>
-        <w:t>turn. The monster only flees if they roll a 20.</w:t>
-      </w:r>
-    </w:p>
-    <w:p/>
-    <w:p/>
+        <w:lastRenderedPageBreak/>
+        <w:t>Has the chance to flee the battle. A dice (with faces 0-20) is rolled to determine this at the monster’s first turn. The monster only flees if they roll a 20.</w:t>
+      </w:r>
+    </w:p>
+    <w:p>
+      <w:bookmarkStart w:id="0" w:name="_GoBack"/>
+      <w:bookmarkEnd w:id="0"/>
+    </w:p>
     <w:sectPr>
       <w:pgSz w:w="12240" w:h="15840"/>
       <w:pgMar w:top="1440" w:right="1440" w:bottom="1440" w:left="1440" w:header="720" w:footer="720" w:gutter="0"/>
@@ -1235,6 +1260,7 @@
   <w:style w:type="character" w:default="1" w:styleId="DefaultParagraphFont">
     <w:name w:val="Default Paragraph Font"/>
     <w:uiPriority w:val="1"/>
+    <w:semiHidden/>
     <w:unhideWhenUsed/>
   </w:style>
   <w:style w:type="table" w:default="1" w:styleId="TableNormal">

</xml_diff>

<commit_message>
Updated document to credit the sound
</commit_message>
<xml_diff>
--- a/Documents/DangerTime’s Game Description and Build Information.docx
+++ b/Documents/DangerTime’s Game Description and Build Information.docx
@@ -363,10 +363,67 @@
         <w:t>Has the chance to flee the battle. A dice (with faces 0-20) is rolled to determine this at the monster’s first turn. The monster only flees if they roll a 20.</w:t>
       </w:r>
     </w:p>
+    <w:p/>
+    <w:p/>
+    <w:p>
+      <w:pPr>
+        <w:rPr>
+          <w:b/>
+        </w:rPr>
+      </w:pPr>
+      <w:r>
+        <w:rPr>
+          <w:b/>
+        </w:rPr>
+        <w:t>Credits</w:t>
+      </w:r>
+      <w:r>
+        <w:rPr>
+          <w:b/>
+        </w:rPr>
+        <w:t>:</w:t>
+      </w:r>
+    </w:p>
+    <w:p>
+      <w:pPr>
+        <w:rPr>
+          <w:b/>
+        </w:rPr>
+      </w:pPr>
+    </w:p>
     <w:p>
       <w:bookmarkStart w:id="0" w:name="_GoBack"/>
       <w:bookmarkEnd w:id="0"/>
-    </w:p>
+      <w:r>
+        <w:t xml:space="preserve">The sound used in the game is </w:t>
+      </w:r>
+      <w:r>
+        <w:t xml:space="preserve">from </w:t>
+      </w:r>
+      <w:r>
+        <w:t xml:space="preserve">another game called </w:t>
+      </w:r>
+      <w:proofErr w:type="spellStart"/>
+      <w:r>
+        <w:t>Bioshock</w:t>
+      </w:r>
+      <w:proofErr w:type="spellEnd"/>
+      <w:r>
+        <w:t xml:space="preserve">. </w:t>
+      </w:r>
+      <w:r>
+        <w:t xml:space="preserve">All credit for the sound goes to the owners/developers of </w:t>
+      </w:r>
+      <w:proofErr w:type="spellStart"/>
+      <w:r>
+        <w:t>Bioshock</w:t>
+      </w:r>
+      <w:proofErr w:type="spellEnd"/>
+      <w:r>
+        <w:t xml:space="preserve">. These files were used for educational purposes only. This is a school project and these file should only be used in the context of education. Files are NOT for redistribution. </w:t>
+      </w:r>
+    </w:p>
+    <w:p/>
     <w:sectPr>
       <w:pgSz w:w="12240" w:h="15840"/>
       <w:pgMar w:top="1440" w:right="1440" w:bottom="1440" w:left="1440" w:header="720" w:footer="720" w:gutter="0"/>

</xml_diff>